<commit_message>
agregue un operador y una palabra Reservada
</commit_message>
<xml_diff>
--- a/TP N 1/Informe TP 1.docx
+++ b/TP N 1/Informe TP 1.docx
@@ -548,6 +548,9 @@
             <w:pPr>
               <w:jc w:val="center"/>
             </w:pPr>
+            <w:r>
+              <w:t>include</w:t>
+            </w:r>
           </w:p>
         </w:tc>
         <w:tc>
@@ -979,6 +982,14 @@
                 <w:lang w:val="es-ES"/>
               </w:rPr>
             </w:pPr>
+            <w:r>
+              <w:rPr>
+                <w:lang w:val="es-ES"/>
+              </w:rPr>
+              <w:t>.</w:t>
+            </w:r>
+            <w:bookmarkStart w:id="0" w:name="_GoBack"/>
+            <w:bookmarkEnd w:id="0"/>
           </w:p>
         </w:tc>
       </w:tr>
@@ -1008,8 +1019,6 @@
         </w:rPr>
         <w:tab/>
       </w:r>
-      <w:bookmarkStart w:id="0" w:name="_GoBack"/>
-      <w:bookmarkEnd w:id="0"/>
     </w:p>
     <w:p>
       <w:pPr>
@@ -1140,13 +1149,7 @@
         <w:rPr>
           <w:lang w:val="es-ES"/>
         </w:rPr>
-        <w:t xml:space="preserve">Salida </w:t>
-      </w:r>
-      <w:r>
-        <w:rPr>
-          <w:lang w:val="es-ES"/>
-        </w:rPr>
-        <w:t>por cmd</w:t>
+        <w:t>Salida por cmd</w:t>
       </w:r>
     </w:p>
     <w:p>
@@ -1880,6 +1883,7 @@
   <w:style w:type="character" w:default="1" w:styleId="Fuentedeprrafopredeter">
     <w:name w:val="Default Paragraph Font"/>
     <w:uiPriority w:val="1"/>
+    <w:semiHidden/>
     <w:unhideWhenUsed/>
   </w:style>
   <w:style w:type="table" w:default="1" w:styleId="Tablanormal">

</xml_diff>